<commit_message>
Deploying to gh-pages from  @ 4ed74df894b963aadbf83a0be57523f405b5363e 🚀
</commit_message>
<xml_diff>
--- a/reports/flextable-title-01.docx
+++ b/reports/flextable-title-01.docx
@@ -35,8 +35,8 @@
           <w:tcPr>
             <w:gridSpan w:val="7"/>
             <w:tcBorders>
-              <w:bottom w:val="single" w:sz="4" w:space="0" w:color="666666"/>
-              <w:top w:val="single" w:sz="16" w:space="0" w:color="666666"/>
+              <w:bottom w:val="single" w:sz="6" w:space="0" w:color="666666"/>
+              <w:top w:val="single" w:sz="12" w:space="0" w:color="666666"/>
               <w:left w:val="none" w:sz="0" w:space="0" w:color="000000"/>
               <w:right w:val="none" w:sz="0" w:space="0" w:color="000000"/>
             </w:tcBorders>
@@ -146,8 +146,8 @@
         <w:tc>
           <w:tcPr>
             <w:tcBorders>
-              <w:bottom w:val="single" w:sz="16" w:space="0" w:color="666666"/>
-              <w:top w:val="single" w:sz="4" w:space="0" w:color="666666"/>
+              <w:bottom w:val="single" w:sz="12" w:space="0" w:color="666666"/>
+              <w:top w:val="single" w:sz="6" w:space="0" w:color="666666"/>
               <w:left w:val="none" w:sz="0" w:space="0" w:color="000000"/>
               <w:right w:val="none" w:sz="0" w:space="0" w:color="000000"/>
             </w:tcBorders>
@@ -190,8 +190,8 @@
         <w:tc>
           <w:tcPr>
             <w:tcBorders>
-              <w:bottom w:val="single" w:sz="16" w:space="0" w:color="666666"/>
-              <w:top w:val="single" w:sz="4" w:space="0" w:color="666666"/>
+              <w:bottom w:val="single" w:sz="12" w:space="0" w:color="666666"/>
+              <w:top w:val="single" w:sz="6" w:space="0" w:color="666666"/>
               <w:left w:val="none" w:sz="0" w:space="0" w:color="000000"/>
               <w:right w:val="none" w:sz="0" w:space="0" w:color="000000"/>
             </w:tcBorders>
@@ -234,8 +234,8 @@
         <w:tc>
           <w:tcPr>
             <w:tcBorders>
-              <w:bottom w:val="single" w:sz="16" w:space="0" w:color="666666"/>
-              <w:top w:val="single" w:sz="4" w:space="0" w:color="666666"/>
+              <w:bottom w:val="single" w:sz="12" w:space="0" w:color="666666"/>
+              <w:top w:val="single" w:sz="6" w:space="0" w:color="666666"/>
               <w:left w:val="none" w:sz="0" w:space="0" w:color="000000"/>
               <w:right w:val="none" w:sz="0" w:space="0" w:color="000000"/>
             </w:tcBorders>
@@ -278,8 +278,8 @@
         <w:tc>
           <w:tcPr>
             <w:tcBorders>
-              <w:bottom w:val="single" w:sz="16" w:space="0" w:color="666666"/>
-              <w:top w:val="single" w:sz="4" w:space="0" w:color="666666"/>
+              <w:bottom w:val="single" w:sz="12" w:space="0" w:color="666666"/>
+              <w:top w:val="single" w:sz="6" w:space="0" w:color="666666"/>
               <w:left w:val="none" w:sz="0" w:space="0" w:color="000000"/>
               <w:right w:val="none" w:sz="0" w:space="0" w:color="000000"/>
             </w:tcBorders>
@@ -322,8 +322,8 @@
         <w:tc>
           <w:tcPr>
             <w:tcBorders>
-              <w:bottom w:val="single" w:sz="16" w:space="0" w:color="666666"/>
-              <w:top w:val="single" w:sz="4" w:space="0" w:color="666666"/>
+              <w:bottom w:val="single" w:sz="12" w:space="0" w:color="666666"/>
+              <w:top w:val="single" w:sz="6" w:space="0" w:color="666666"/>
               <w:left w:val="none" w:sz="0" w:space="0" w:color="000000"/>
               <w:right w:val="none" w:sz="0" w:space="0" w:color="000000"/>
             </w:tcBorders>
@@ -366,8 +366,8 @@
         <w:tc>
           <w:tcPr>
             <w:tcBorders>
-              <w:bottom w:val="single" w:sz="16" w:space="0" w:color="666666"/>
-              <w:top w:val="single" w:sz="4" w:space="0" w:color="666666"/>
+              <w:bottom w:val="single" w:sz="12" w:space="0" w:color="666666"/>
+              <w:top w:val="single" w:sz="6" w:space="0" w:color="666666"/>
               <w:left w:val="none" w:sz="0" w:space="0" w:color="000000"/>
               <w:right w:val="none" w:sz="0" w:space="0" w:color="000000"/>
             </w:tcBorders>
@@ -410,8 +410,8 @@
         <w:tc>
           <w:tcPr>
             <w:tcBorders>
-              <w:bottom w:val="single" w:sz="16" w:space="0" w:color="666666"/>
-              <w:top w:val="single" w:sz="4" w:space="0" w:color="666666"/>
+              <w:bottom w:val="single" w:sz="12" w:space="0" w:color="666666"/>
+              <w:top w:val="single" w:sz="6" w:space="0" w:color="666666"/>
               <w:left w:val="none" w:sz="0" w:space="0" w:color="000000"/>
               <w:right w:val="none" w:sz="0" w:space="0" w:color="000000"/>
             </w:tcBorders>
@@ -460,8 +460,8 @@
         <w:tc>
           <w:tcPr>
             <w:tcBorders>
-              <w:bottom w:val="single" w:sz="4" w:space="0" w:color="666666"/>
-              <w:top w:val="single" w:sz="16" w:space="0" w:color="666666"/>
+              <w:bottom w:val="single" w:sz="6" w:space="0" w:color="666666"/>
+              <w:top w:val="single" w:sz="12" w:space="0" w:color="666666"/>
               <w:left w:val="none" w:sz="0" w:space="0" w:color="000000"/>
               <w:right w:val="none" w:sz="0" w:space="0" w:color="000000"/>
             </w:tcBorders>
@@ -504,8 +504,8 @@
         <w:tc>
           <w:tcPr>
             <w:tcBorders>
-              <w:bottom w:val="single" w:sz="4" w:space="0" w:color="666666"/>
-              <w:top w:val="single" w:sz="16" w:space="0" w:color="666666"/>
+              <w:bottom w:val="single" w:sz="6" w:space="0" w:color="666666"/>
+              <w:top w:val="single" w:sz="12" w:space="0" w:color="666666"/>
               <w:left w:val="none" w:sz="0" w:space="0" w:color="000000"/>
               <w:right w:val="none" w:sz="0" w:space="0" w:color="000000"/>
             </w:tcBorders>
@@ -548,8 +548,8 @@
         <w:tc>
           <w:tcPr>
             <w:tcBorders>
-              <w:bottom w:val="single" w:sz="4" w:space="0" w:color="666666"/>
-              <w:top w:val="single" w:sz="16" w:space="0" w:color="666666"/>
+              <w:bottom w:val="single" w:sz="6" w:space="0" w:color="666666"/>
+              <w:top w:val="single" w:sz="12" w:space="0" w:color="666666"/>
               <w:left w:val="none" w:sz="0" w:space="0" w:color="000000"/>
               <w:right w:val="none" w:sz="0" w:space="0" w:color="000000"/>
             </w:tcBorders>
@@ -628,8 +628,8 @@
         <w:tc>
           <w:tcPr>
             <w:tcBorders>
-              <w:bottom w:val="single" w:sz="4" w:space="0" w:color="666666"/>
-              <w:top w:val="single" w:sz="16" w:space="0" w:color="666666"/>
+              <w:bottom w:val="single" w:sz="6" w:space="0" w:color="666666"/>
+              <w:top w:val="single" w:sz="12" w:space="0" w:color="666666"/>
               <w:left w:val="none" w:sz="0" w:space="0" w:color="000000"/>
               <w:right w:val="none" w:sz="0" w:space="0" w:color="000000"/>
             </w:tcBorders>
@@ -672,8 +672,8 @@
         <w:tc>
           <w:tcPr>
             <w:tcBorders>
-              <w:bottom w:val="single" w:sz="4" w:space="0" w:color="666666"/>
-              <w:top w:val="single" w:sz="16" w:space="0" w:color="666666"/>
+              <w:bottom w:val="single" w:sz="6" w:space="0" w:color="666666"/>
+              <w:top w:val="single" w:sz="12" w:space="0" w:color="666666"/>
               <w:left w:val="none" w:sz="0" w:space="0" w:color="000000"/>
               <w:right w:val="none" w:sz="0" w:space="0" w:color="000000"/>
             </w:tcBorders>
@@ -752,8 +752,8 @@
         <w:tc>
           <w:tcPr>
             <w:tcBorders>
-              <w:bottom w:val="single" w:sz="4" w:space="0" w:color="666666"/>
-              <w:top w:val="single" w:sz="16" w:space="0" w:color="666666"/>
+              <w:bottom w:val="single" w:sz="6" w:space="0" w:color="666666"/>
+              <w:top w:val="single" w:sz="12" w:space="0" w:color="666666"/>
               <w:left w:val="none" w:sz="0" w:space="0" w:color="000000"/>
               <w:right w:val="none" w:sz="0" w:space="0" w:color="000000"/>
             </w:tcBorders>
@@ -796,8 +796,8 @@
         <w:tc>
           <w:tcPr>
             <w:tcBorders>
-              <w:bottom w:val="single" w:sz="4" w:space="0" w:color="666666"/>
-              <w:top w:val="single" w:sz="16" w:space="0" w:color="666666"/>
+              <w:bottom w:val="single" w:sz="6" w:space="0" w:color="666666"/>
+              <w:top w:val="single" w:sz="12" w:space="0" w:color="666666"/>
               <w:left w:val="none" w:sz="0" w:space="0" w:color="000000"/>
               <w:right w:val="none" w:sz="0" w:space="0" w:color="000000"/>
             </w:tcBorders>
@@ -882,8 +882,8 @@
         <w:tc>
           <w:tcPr>
             <w:tcBorders>
-              <w:bottom w:val="single" w:sz="16" w:space="0" w:color="666666"/>
-              <w:top w:val="single" w:sz="4" w:space="0" w:color="666666"/>
+              <w:bottom w:val="single" w:sz="12" w:space="0" w:color="666666"/>
+              <w:top w:val="single" w:sz="6" w:space="0" w:color="666666"/>
               <w:left w:val="none" w:sz="0" w:space="0" w:color="000000"/>
               <w:right w:val="none" w:sz="0" w:space="0" w:color="000000"/>
             </w:tcBorders>
@@ -926,8 +926,8 @@
         <w:tc>
           <w:tcPr>
             <w:tcBorders>
-              <w:bottom w:val="single" w:sz="16" w:space="0" w:color="666666"/>
-              <w:top w:val="single" w:sz="4" w:space="0" w:color="666666"/>
+              <w:bottom w:val="single" w:sz="12" w:space="0" w:color="666666"/>
+              <w:top w:val="single" w:sz="6" w:space="0" w:color="666666"/>
               <w:left w:val="none" w:sz="0" w:space="0" w:color="000000"/>
               <w:right w:val="none" w:sz="0" w:space="0" w:color="000000"/>
             </w:tcBorders>
@@ -970,8 +970,8 @@
         <w:tc>
           <w:tcPr>
             <w:tcBorders>
-              <w:bottom w:val="single" w:sz="16" w:space="0" w:color="666666"/>
-              <w:top w:val="single" w:sz="4" w:space="0" w:color="666666"/>
+              <w:bottom w:val="single" w:sz="12" w:space="0" w:color="666666"/>
+              <w:top w:val="single" w:sz="6" w:space="0" w:color="666666"/>
               <w:left w:val="none" w:sz="0" w:space="0" w:color="000000"/>
               <w:right w:val="none" w:sz="0" w:space="0" w:color="000000"/>
             </w:tcBorders>
@@ -1050,8 +1050,8 @@
         <w:tc>
           <w:tcPr>
             <w:tcBorders>
-              <w:bottom w:val="single" w:sz="16" w:space="0" w:color="666666"/>
-              <w:top w:val="single" w:sz="4" w:space="0" w:color="666666"/>
+              <w:bottom w:val="single" w:sz="12" w:space="0" w:color="666666"/>
+              <w:top w:val="single" w:sz="6" w:space="0" w:color="666666"/>
               <w:left w:val="none" w:sz="0" w:space="0" w:color="000000"/>
               <w:right w:val="none" w:sz="0" w:space="0" w:color="000000"/>
             </w:tcBorders>
@@ -1094,8 +1094,8 @@
         <w:tc>
           <w:tcPr>
             <w:tcBorders>
-              <w:bottom w:val="single" w:sz="16" w:space="0" w:color="666666"/>
-              <w:top w:val="single" w:sz="4" w:space="0" w:color="666666"/>
+              <w:bottom w:val="single" w:sz="12" w:space="0" w:color="666666"/>
+              <w:top w:val="single" w:sz="6" w:space="0" w:color="666666"/>
               <w:left w:val="none" w:sz="0" w:space="0" w:color="000000"/>
               <w:right w:val="none" w:sz="0" w:space="0" w:color="000000"/>
             </w:tcBorders>
@@ -1174,8 +1174,8 @@
         <w:tc>
           <w:tcPr>
             <w:tcBorders>
-              <w:bottom w:val="single" w:sz="16" w:space="0" w:color="666666"/>
-              <w:top w:val="single" w:sz="4" w:space="0" w:color="666666"/>
+              <w:bottom w:val="single" w:sz="12" w:space="0" w:color="666666"/>
+              <w:top w:val="single" w:sz="6" w:space="0" w:color="666666"/>
               <w:left w:val="none" w:sz="0" w:space="0" w:color="000000"/>
               <w:right w:val="none" w:sz="0" w:space="0" w:color="000000"/>
             </w:tcBorders>
@@ -1218,8 +1218,8 @@
         <w:tc>
           <w:tcPr>
             <w:tcBorders>
-              <w:bottom w:val="single" w:sz="16" w:space="0" w:color="666666"/>
-              <w:top w:val="single" w:sz="4" w:space="0" w:color="666666"/>
+              <w:bottom w:val="single" w:sz="12" w:space="0" w:color="666666"/>
+              <w:top w:val="single" w:sz="6" w:space="0" w:color="666666"/>
               <w:left w:val="none" w:sz="0" w:space="0" w:color="000000"/>
               <w:right w:val="none" w:sz="0" w:space="0" w:color="000000"/>
             </w:tcBorders>
@@ -1305,8 +1305,8 @@
           <w:tcPr>
             <w:gridSpan w:val="7"/>
             <w:tcBorders>
-              <w:bottom w:val="single" w:sz="4" w:space="0" w:color="666666"/>
-              <w:top w:val="single" w:sz="16" w:space="0" w:color="666666"/>
+              <w:bottom w:val="single" w:sz="6" w:space="0" w:color="666666"/>
+              <w:top w:val="single" w:sz="12" w:space="0" w:color="666666"/>
               <w:left w:val="none" w:sz="0" w:space="0" w:color="000000"/>
               <w:right w:val="none" w:sz="0" w:space="0" w:color="000000"/>
             </w:tcBorders>
@@ -1381,8 +1381,8 @@
           <w:tcPr>
             <w:gridSpan w:val="7"/>
             <w:tcBorders>
-              <w:bottom w:val="single" w:sz="4" w:space="0" w:color="666666"/>
-              <w:top w:val="single" w:sz="16" w:space="0" w:color="666666"/>
+              <w:bottom w:val="single" w:sz="6" w:space="0" w:color="666666"/>
+              <w:top w:val="single" w:sz="12" w:space="0" w:color="666666"/>
               <w:left w:val="none" w:sz="0" w:space="0" w:color="000000"/>
               <w:right w:val="none" w:sz="0" w:space="0" w:color="000000"/>
             </w:tcBorders>
@@ -1492,8 +1492,8 @@
         <w:tc>
           <w:tcPr>
             <w:tcBorders>
-              <w:bottom w:val="single" w:sz="16" w:space="0" w:color="666666"/>
-              <w:top w:val="single" w:sz="4" w:space="0" w:color="666666"/>
+              <w:bottom w:val="single" w:sz="12" w:space="0" w:color="666666"/>
+              <w:top w:val="single" w:sz="6" w:space="0" w:color="666666"/>
               <w:left w:val="none" w:sz="0" w:space="0" w:color="000000"/>
               <w:right w:val="none" w:sz="0" w:space="0" w:color="000000"/>
             </w:tcBorders>
@@ -1536,8 +1536,8 @@
         <w:tc>
           <w:tcPr>
             <w:tcBorders>
-              <w:bottom w:val="single" w:sz="16" w:space="0" w:color="666666"/>
-              <w:top w:val="single" w:sz="4" w:space="0" w:color="666666"/>
+              <w:bottom w:val="single" w:sz="12" w:space="0" w:color="666666"/>
+              <w:top w:val="single" w:sz="6" w:space="0" w:color="666666"/>
               <w:left w:val="none" w:sz="0" w:space="0" w:color="000000"/>
               <w:right w:val="none" w:sz="0" w:space="0" w:color="000000"/>
             </w:tcBorders>
@@ -1580,8 +1580,8 @@
         <w:tc>
           <w:tcPr>
             <w:tcBorders>
-              <w:bottom w:val="single" w:sz="16" w:space="0" w:color="666666"/>
-              <w:top w:val="single" w:sz="4" w:space="0" w:color="666666"/>
+              <w:bottom w:val="single" w:sz="12" w:space="0" w:color="666666"/>
+              <w:top w:val="single" w:sz="6" w:space="0" w:color="666666"/>
               <w:left w:val="none" w:sz="0" w:space="0" w:color="000000"/>
               <w:right w:val="none" w:sz="0" w:space="0" w:color="000000"/>
             </w:tcBorders>
@@ -1624,8 +1624,8 @@
         <w:tc>
           <w:tcPr>
             <w:tcBorders>
-              <w:bottom w:val="single" w:sz="16" w:space="0" w:color="666666"/>
-              <w:top w:val="single" w:sz="4" w:space="0" w:color="666666"/>
+              <w:bottom w:val="single" w:sz="12" w:space="0" w:color="666666"/>
+              <w:top w:val="single" w:sz="6" w:space="0" w:color="666666"/>
               <w:left w:val="none" w:sz="0" w:space="0" w:color="000000"/>
               <w:right w:val="none" w:sz="0" w:space="0" w:color="000000"/>
             </w:tcBorders>
@@ -1668,8 +1668,8 @@
         <w:tc>
           <w:tcPr>
             <w:tcBorders>
-              <w:bottom w:val="single" w:sz="16" w:space="0" w:color="666666"/>
-              <w:top w:val="single" w:sz="4" w:space="0" w:color="666666"/>
+              <w:bottom w:val="single" w:sz="12" w:space="0" w:color="666666"/>
+              <w:top w:val="single" w:sz="6" w:space="0" w:color="666666"/>
               <w:left w:val="none" w:sz="0" w:space="0" w:color="000000"/>
               <w:right w:val="none" w:sz="0" w:space="0" w:color="000000"/>
             </w:tcBorders>
@@ -1712,8 +1712,8 @@
         <w:tc>
           <w:tcPr>
             <w:tcBorders>
-              <w:bottom w:val="single" w:sz="16" w:space="0" w:color="666666"/>
-              <w:top w:val="single" w:sz="4" w:space="0" w:color="666666"/>
+              <w:bottom w:val="single" w:sz="12" w:space="0" w:color="666666"/>
+              <w:top w:val="single" w:sz="6" w:space="0" w:color="666666"/>
               <w:left w:val="none" w:sz="0" w:space="0" w:color="000000"/>
               <w:right w:val="none" w:sz="0" w:space="0" w:color="000000"/>
             </w:tcBorders>
@@ -1756,8 +1756,8 @@
         <w:tc>
           <w:tcPr>
             <w:tcBorders>
-              <w:bottom w:val="single" w:sz="16" w:space="0" w:color="666666"/>
-              <w:top w:val="single" w:sz="4" w:space="0" w:color="666666"/>
+              <w:bottom w:val="single" w:sz="12" w:space="0" w:color="666666"/>
+              <w:top w:val="single" w:sz="6" w:space="0" w:color="666666"/>
               <w:left w:val="none" w:sz="0" w:space="0" w:color="000000"/>
               <w:right w:val="none" w:sz="0" w:space="0" w:color="000000"/>
             </w:tcBorders>
@@ -1806,8 +1806,8 @@
         <w:tc>
           <w:tcPr>
             <w:tcBorders>
-              <w:bottom w:val="single" w:sz="4" w:space="0" w:color="666666"/>
-              <w:top w:val="single" w:sz="16" w:space="0" w:color="666666"/>
+              <w:bottom w:val="single" w:sz="6" w:space="0" w:color="666666"/>
+              <w:top w:val="single" w:sz="12" w:space="0" w:color="666666"/>
               <w:left w:val="none" w:sz="0" w:space="0" w:color="000000"/>
               <w:right w:val="none" w:sz="0" w:space="0" w:color="000000"/>
             </w:tcBorders>
@@ -1850,8 +1850,8 @@
         <w:tc>
           <w:tcPr>
             <w:tcBorders>
-              <w:bottom w:val="single" w:sz="4" w:space="0" w:color="666666"/>
-              <w:top w:val="single" w:sz="16" w:space="0" w:color="666666"/>
+              <w:bottom w:val="single" w:sz="6" w:space="0" w:color="666666"/>
+              <w:top w:val="single" w:sz="12" w:space="0" w:color="666666"/>
               <w:left w:val="none" w:sz="0" w:space="0" w:color="000000"/>
               <w:right w:val="none" w:sz="0" w:space="0" w:color="000000"/>
             </w:tcBorders>
@@ -1894,8 +1894,8 @@
         <w:tc>
           <w:tcPr>
             <w:tcBorders>
-              <w:bottom w:val="single" w:sz="4" w:space="0" w:color="666666"/>
-              <w:top w:val="single" w:sz="16" w:space="0" w:color="666666"/>
+              <w:bottom w:val="single" w:sz="6" w:space="0" w:color="666666"/>
+              <w:top w:val="single" w:sz="12" w:space="0" w:color="666666"/>
               <w:left w:val="none" w:sz="0" w:space="0" w:color="000000"/>
               <w:right w:val="none" w:sz="0" w:space="0" w:color="000000"/>
             </w:tcBorders>
@@ -1974,8 +1974,8 @@
         <w:tc>
           <w:tcPr>
             <w:tcBorders>
-              <w:bottom w:val="single" w:sz="4" w:space="0" w:color="666666"/>
-              <w:top w:val="single" w:sz="16" w:space="0" w:color="666666"/>
+              <w:bottom w:val="single" w:sz="6" w:space="0" w:color="666666"/>
+              <w:top w:val="single" w:sz="12" w:space="0" w:color="666666"/>
               <w:left w:val="none" w:sz="0" w:space="0" w:color="000000"/>
               <w:right w:val="none" w:sz="0" w:space="0" w:color="000000"/>
             </w:tcBorders>
@@ -2018,8 +2018,8 @@
         <w:tc>
           <w:tcPr>
             <w:tcBorders>
-              <w:bottom w:val="single" w:sz="4" w:space="0" w:color="666666"/>
-              <w:top w:val="single" w:sz="16" w:space="0" w:color="666666"/>
+              <w:bottom w:val="single" w:sz="6" w:space="0" w:color="666666"/>
+              <w:top w:val="single" w:sz="12" w:space="0" w:color="666666"/>
               <w:left w:val="none" w:sz="0" w:space="0" w:color="000000"/>
               <w:right w:val="none" w:sz="0" w:space="0" w:color="000000"/>
             </w:tcBorders>
@@ -2098,8 +2098,8 @@
         <w:tc>
           <w:tcPr>
             <w:tcBorders>
-              <w:bottom w:val="single" w:sz="4" w:space="0" w:color="666666"/>
-              <w:top w:val="single" w:sz="16" w:space="0" w:color="666666"/>
+              <w:bottom w:val="single" w:sz="6" w:space="0" w:color="666666"/>
+              <w:top w:val="single" w:sz="12" w:space="0" w:color="666666"/>
               <w:left w:val="none" w:sz="0" w:space="0" w:color="000000"/>
               <w:right w:val="none" w:sz="0" w:space="0" w:color="000000"/>
             </w:tcBorders>
@@ -2142,8 +2142,8 @@
         <w:tc>
           <w:tcPr>
             <w:tcBorders>
-              <w:bottom w:val="single" w:sz="4" w:space="0" w:color="666666"/>
-              <w:top w:val="single" w:sz="16" w:space="0" w:color="666666"/>
+              <w:bottom w:val="single" w:sz="6" w:space="0" w:color="666666"/>
+              <w:top w:val="single" w:sz="12" w:space="0" w:color="666666"/>
               <w:left w:val="none" w:sz="0" w:space="0" w:color="000000"/>
               <w:right w:val="none" w:sz="0" w:space="0" w:color="000000"/>
             </w:tcBorders>
@@ -2228,8 +2228,8 @@
         <w:tc>
           <w:tcPr>
             <w:tcBorders>
-              <w:bottom w:val="single" w:sz="16" w:space="0" w:color="666666"/>
-              <w:top w:val="single" w:sz="4" w:space="0" w:color="666666"/>
+              <w:bottom w:val="single" w:sz="12" w:space="0" w:color="666666"/>
+              <w:top w:val="single" w:sz="6" w:space="0" w:color="666666"/>
               <w:left w:val="none" w:sz="0" w:space="0" w:color="000000"/>
               <w:right w:val="none" w:sz="0" w:space="0" w:color="000000"/>
             </w:tcBorders>
@@ -2272,8 +2272,8 @@
         <w:tc>
           <w:tcPr>
             <w:tcBorders>
-              <w:bottom w:val="single" w:sz="16" w:space="0" w:color="666666"/>
-              <w:top w:val="single" w:sz="4" w:space="0" w:color="666666"/>
+              <w:bottom w:val="single" w:sz="12" w:space="0" w:color="666666"/>
+              <w:top w:val="single" w:sz="6" w:space="0" w:color="666666"/>
               <w:left w:val="none" w:sz="0" w:space="0" w:color="000000"/>
               <w:right w:val="none" w:sz="0" w:space="0" w:color="000000"/>
             </w:tcBorders>
@@ -2316,8 +2316,8 @@
         <w:tc>
           <w:tcPr>
             <w:tcBorders>
-              <w:bottom w:val="single" w:sz="16" w:space="0" w:color="666666"/>
-              <w:top w:val="single" w:sz="4" w:space="0" w:color="666666"/>
+              <w:bottom w:val="single" w:sz="12" w:space="0" w:color="666666"/>
+              <w:top w:val="single" w:sz="6" w:space="0" w:color="666666"/>
               <w:left w:val="none" w:sz="0" w:space="0" w:color="000000"/>
               <w:right w:val="none" w:sz="0" w:space="0" w:color="000000"/>
             </w:tcBorders>
@@ -2396,8 +2396,8 @@
         <w:tc>
           <w:tcPr>
             <w:tcBorders>
-              <w:bottom w:val="single" w:sz="16" w:space="0" w:color="666666"/>
-              <w:top w:val="single" w:sz="4" w:space="0" w:color="666666"/>
+              <w:bottom w:val="single" w:sz="12" w:space="0" w:color="666666"/>
+              <w:top w:val="single" w:sz="6" w:space="0" w:color="666666"/>
               <w:left w:val="none" w:sz="0" w:space="0" w:color="000000"/>
               <w:right w:val="none" w:sz="0" w:space="0" w:color="000000"/>
             </w:tcBorders>
@@ -2440,8 +2440,8 @@
         <w:tc>
           <w:tcPr>
             <w:tcBorders>
-              <w:bottom w:val="single" w:sz="16" w:space="0" w:color="666666"/>
-              <w:top w:val="single" w:sz="4" w:space="0" w:color="666666"/>
+              <w:bottom w:val="single" w:sz="12" w:space="0" w:color="666666"/>
+              <w:top w:val="single" w:sz="6" w:space="0" w:color="666666"/>
               <w:left w:val="none" w:sz="0" w:space="0" w:color="000000"/>
               <w:right w:val="none" w:sz="0" w:space="0" w:color="000000"/>
             </w:tcBorders>
@@ -2520,8 +2520,8 @@
         <w:tc>
           <w:tcPr>
             <w:tcBorders>
-              <w:bottom w:val="single" w:sz="16" w:space="0" w:color="666666"/>
-              <w:top w:val="single" w:sz="4" w:space="0" w:color="666666"/>
+              <w:bottom w:val="single" w:sz="12" w:space="0" w:color="666666"/>
+              <w:top w:val="single" w:sz="6" w:space="0" w:color="666666"/>
               <w:left w:val="none" w:sz="0" w:space="0" w:color="000000"/>
               <w:right w:val="none" w:sz="0" w:space="0" w:color="000000"/>
             </w:tcBorders>
@@ -2564,8 +2564,8 @@
         <w:tc>
           <w:tcPr>
             <w:tcBorders>
-              <w:bottom w:val="single" w:sz="16" w:space="0" w:color="666666"/>
-              <w:top w:val="single" w:sz="4" w:space="0" w:color="666666"/>
+              <w:bottom w:val="single" w:sz="12" w:space="0" w:color="666666"/>
+              <w:top w:val="single" w:sz="6" w:space="0" w:color="666666"/>
               <w:left w:val="none" w:sz="0" w:space="0" w:color="000000"/>
               <w:right w:val="none" w:sz="0" w:space="0" w:color="000000"/>
             </w:tcBorders>
@@ -2651,8 +2651,8 @@
           <w:tcPr>
             <w:gridSpan w:val="7"/>
             <w:tcBorders>
-              <w:bottom w:val="single" w:sz="4" w:space="0" w:color="666666"/>
-              <w:top w:val="single" w:sz="16" w:space="0" w:color="666666"/>
+              <w:bottom w:val="single" w:sz="6" w:space="0" w:color="666666"/>
+              <w:top w:val="single" w:sz="12" w:space="0" w:color="666666"/>
               <w:left w:val="none" w:sz="0" w:space="0" w:color="000000"/>
               <w:right w:val="none" w:sz="0" w:space="0" w:color="000000"/>
             </w:tcBorders>

</xml_diff>

<commit_message>
Deploying to gh-pages from  @ a6d62cc56f3f387e44560f9517a9712279b972a4 🚀
</commit_message>
<xml_diff>
--- a/reports/flextable-title-01.docx
+++ b/reports/flextable-title-01.docx
@@ -60,7 +60,7 @@
                 <w:right w:val="none" w:sz="0" w:space="0" w:color="000000"/>
               </w:pBdr>
               <w:spacing w:after="100" w:before="100" w:line="240"/>
-              <w:ind w:firstLine="0" w:left="100" w:right="100"/>
+              <w:ind w:left="100" w:right="100" w:firstLine="0" w:firstLineChars="0"/>
             </w:pPr>
             <w:r>
               <w:rPr>
@@ -171,7 +171,7 @@
                 <w:right w:val="none" w:sz="0" w:space="0" w:color="000000"/>
               </w:pBdr>
               <w:spacing w:after="100" w:before="100" w:line="240"/>
-              <w:ind w:firstLine="0" w:left="100" w:right="100"/>
+              <w:ind w:left="100" w:right="100" w:firstLine="0" w:firstLineChars="0"/>
             </w:pPr>
             <w:r>
               <w:rPr>
@@ -215,7 +215,7 @@
                 <w:right w:val="none" w:sz="0" w:space="0" w:color="000000"/>
               </w:pBdr>
               <w:spacing w:after="0" w:before="0" w:line="240"/>
-              <w:ind w:firstLine="0" w:left="0" w:right="0"/>
+              <w:ind w:left="0" w:right="0" w:firstLine="0" w:firstLineChars="0"/>
             </w:pPr>
             <w:r>
               <w:rPr>
@@ -259,7 +259,7 @@
                 <w:right w:val="none" w:sz="0" w:space="0" w:color="000000"/>
               </w:pBdr>
               <w:spacing w:after="100" w:before="100" w:line="240"/>
-              <w:ind w:firstLine="0" w:left="100" w:right="100"/>
+              <w:ind w:left="100" w:right="100" w:firstLine="0" w:firstLineChars="0"/>
             </w:pPr>
             <w:r>
               <w:rPr>
@@ -303,7 +303,7 @@
                 <w:right w:val="none" w:sz="0" w:space="0" w:color="000000"/>
               </w:pBdr>
               <w:spacing w:after="0" w:before="0" w:line="240"/>
-              <w:ind w:firstLine="0" w:left="0" w:right="0"/>
+              <w:ind w:left="0" w:right="0" w:firstLine="0" w:firstLineChars="0"/>
             </w:pPr>
             <w:r>
               <w:rPr>
@@ -347,7 +347,7 @@
                 <w:right w:val="none" w:sz="0" w:space="0" w:color="000000"/>
               </w:pBdr>
               <w:spacing w:after="100" w:before="100" w:line="240"/>
-              <w:ind w:firstLine="0" w:left="100" w:right="100"/>
+              <w:ind w:left="100" w:right="100" w:firstLine="0" w:firstLineChars="0"/>
             </w:pPr>
             <w:r>
               <w:rPr>
@@ -391,7 +391,7 @@
                 <w:right w:val="none" w:sz="0" w:space="0" w:color="000000"/>
               </w:pBdr>
               <w:spacing w:after="0" w:before="0" w:line="240"/>
-              <w:ind w:firstLine="0" w:left="0" w:right="0"/>
+              <w:ind w:left="0" w:right="0" w:firstLine="0" w:firstLineChars="0"/>
             </w:pPr>
             <w:r>
               <w:rPr>
@@ -435,7 +435,7 @@
                 <w:right w:val="none" w:sz="0" w:space="0" w:color="000000"/>
               </w:pBdr>
               <w:spacing w:after="100" w:before="100" w:line="240"/>
-              <w:ind w:firstLine="0" w:left="100" w:right="100"/>
+              <w:ind w:left="100" w:right="100" w:firstLine="0" w:firstLineChars="0"/>
             </w:pPr>
             <w:r>
               <w:rPr>
@@ -485,7 +485,7 @@
                 <w:right w:val="none" w:sz="0" w:space="0" w:color="000000"/>
               </w:pBdr>
               <w:spacing w:after="100" w:before="100" w:line="240"/>
-              <w:ind w:firstLine="0" w:left="100" w:right="100"/>
+              <w:ind w:left="100" w:right="100" w:firstLine="0" w:firstLineChars="0"/>
             </w:pPr>
             <w:r>
               <w:rPr>
@@ -529,7 +529,7 @@
                 <w:right w:val="none" w:sz="0" w:space="0" w:color="000000"/>
               </w:pBdr>
               <w:spacing w:after="0" w:before="0" w:line="240"/>
-              <w:ind w:firstLine="0" w:left="0" w:right="0"/>
+              <w:ind w:left="0" w:right="0" w:firstLine="0" w:firstLineChars="0"/>
             </w:pPr>
             <w:r>
               <w:rPr>
@@ -573,7 +573,7 @@
                 <w:right w:val="none" w:sz="0" w:space="0" w:color="000000"/>
               </w:pBdr>
               <w:spacing w:after="100" w:before="100" w:line="240"/>
-              <w:ind w:firstLine="0" w:left="100" w:right="100"/>
+              <w:ind w:left="100" w:right="100" w:firstLine="0" w:firstLineChars="0"/>
             </w:pPr>
             <w:r>
               <w:rPr>
@@ -653,7 +653,7 @@
                 <w:right w:val="none" w:sz="0" w:space="0" w:color="000000"/>
               </w:pBdr>
               <w:spacing w:after="0" w:before="0" w:line="240"/>
-              <w:ind w:firstLine="0" w:left="0" w:right="0"/>
+              <w:ind w:left="0" w:right="0" w:firstLine="0" w:firstLineChars="0"/>
             </w:pPr>
             <w:r>
               <w:rPr>
@@ -697,7 +697,7 @@
                 <w:right w:val="none" w:sz="0" w:space="0" w:color="000000"/>
               </w:pBdr>
               <w:spacing w:after="100" w:before="100" w:line="240"/>
-              <w:ind w:firstLine="0" w:left="100" w:right="100"/>
+              <w:ind w:left="100" w:right="100" w:firstLine="0" w:firstLineChars="0"/>
             </w:pPr>
             <w:r>
               <w:rPr>
@@ -777,7 +777,7 @@
                 <w:right w:val="none" w:sz="0" w:space="0" w:color="000000"/>
               </w:pBdr>
               <w:spacing w:after="0" w:before="0" w:line="240"/>
-              <w:ind w:firstLine="0" w:left="0" w:right="0"/>
+              <w:ind w:left="0" w:right="0" w:firstLine="0" w:firstLineChars="0"/>
             </w:pPr>
             <w:r>
               <w:rPr>
@@ -821,7 +821,7 @@
                 <w:right w:val="none" w:sz="0" w:space="0" w:color="000000"/>
               </w:pBdr>
               <w:spacing w:after="100" w:before="100" w:line="240"/>
-              <w:ind w:firstLine="0" w:left="100" w:right="100"/>
+              <w:ind w:left="100" w:right="100" w:firstLine="0" w:firstLineChars="0"/>
             </w:pPr>
             <w:r>
               <w:rPr>
@@ -907,7 +907,7 @@
                 <w:right w:val="none" w:sz="0" w:space="0" w:color="000000"/>
               </w:pBdr>
               <w:spacing w:after="100" w:before="100" w:line="240"/>
-              <w:ind w:firstLine="0" w:left="100" w:right="100"/>
+              <w:ind w:left="100" w:right="100" w:firstLine="0" w:firstLineChars="0"/>
             </w:pPr>
             <w:r>
               <w:rPr>
@@ -951,7 +951,7 @@
                 <w:right w:val="none" w:sz="0" w:space="0" w:color="000000"/>
               </w:pBdr>
               <w:spacing w:after="0" w:before="0" w:line="240"/>
-              <w:ind w:firstLine="0" w:left="0" w:right="0"/>
+              <w:ind w:left="0" w:right="0" w:firstLine="0" w:firstLineChars="0"/>
             </w:pPr>
             <w:r>
               <w:rPr>
@@ -995,7 +995,7 @@
                 <w:right w:val="none" w:sz="0" w:space="0" w:color="000000"/>
               </w:pBdr>
               <w:spacing w:after="100" w:before="100" w:line="240"/>
-              <w:ind w:firstLine="0" w:left="100" w:right="100"/>
+              <w:ind w:left="100" w:right="100" w:firstLine="0" w:firstLineChars="0"/>
             </w:pPr>
             <w:r>
               <w:rPr>
@@ -1075,7 +1075,7 @@
                 <w:right w:val="none" w:sz="0" w:space="0" w:color="000000"/>
               </w:pBdr>
               <w:spacing w:after="0" w:before="0" w:line="240"/>
-              <w:ind w:firstLine="0" w:left="0" w:right="0"/>
+              <w:ind w:left="0" w:right="0" w:firstLine="0" w:firstLineChars="0"/>
             </w:pPr>
             <w:r>
               <w:rPr>
@@ -1119,7 +1119,7 @@
                 <w:right w:val="none" w:sz="0" w:space="0" w:color="000000"/>
               </w:pBdr>
               <w:spacing w:after="100" w:before="100" w:line="240"/>
-              <w:ind w:firstLine="0" w:left="100" w:right="100"/>
+              <w:ind w:left="100" w:right="100" w:firstLine="0" w:firstLineChars="0"/>
             </w:pPr>
             <w:r>
               <w:rPr>
@@ -1199,7 +1199,7 @@
                 <w:right w:val="none" w:sz="0" w:space="0" w:color="000000"/>
               </w:pBdr>
               <w:spacing w:after="0" w:before="0" w:line="240"/>
-              <w:ind w:firstLine="0" w:left="0" w:right="0"/>
+              <w:ind w:left="0" w:right="0" w:firstLine="0" w:firstLineChars="0"/>
             </w:pPr>
             <w:r>
               <w:rPr>
@@ -1243,7 +1243,7 @@
                 <w:right w:val="none" w:sz="0" w:space="0" w:color="000000"/>
               </w:pBdr>
               <w:spacing w:after="100" w:before="100" w:line="240"/>
-              <w:ind w:firstLine="0" w:left="100" w:right="100"/>
+              <w:ind w:left="100" w:right="100" w:firstLine="0" w:firstLineChars="0"/>
             </w:pPr>
             <w:r>
               <w:rPr>
@@ -1330,7 +1330,7 @@
                 <w:right w:val="none" w:sz="0" w:space="0" w:color="000000"/>
               </w:pBdr>
               <w:spacing w:after="100" w:before="100" w:line="240"/>
-              <w:ind w:firstLine="0" w:left="100" w:right="100"/>
+              <w:ind w:left="100" w:right="100" w:firstLine="0" w:firstLineChars="0"/>
             </w:pPr>
             <w:r>
               <w:rPr>
@@ -1406,7 +1406,7 @@
                 <w:right w:val="none" w:sz="0" w:space="0" w:color="000000"/>
               </w:pBdr>
               <w:spacing w:after="100" w:before="100" w:line="240"/>
-              <w:ind w:firstLine="0" w:left="100" w:right="100"/>
+              <w:ind w:left="100" w:right="100" w:firstLine="0" w:firstLineChars="0"/>
             </w:pPr>
             <w:r>
               <w:rPr>
@@ -1517,7 +1517,7 @@
                 <w:right w:val="none" w:sz="0" w:space="0" w:color="000000"/>
               </w:pBdr>
               <w:spacing w:after="100" w:before="100" w:line="240"/>
-              <w:ind w:firstLine="0" w:left="100" w:right="100"/>
+              <w:ind w:left="100" w:right="100" w:firstLine="0" w:firstLineChars="0"/>
             </w:pPr>
             <w:r>
               <w:rPr>
@@ -1561,7 +1561,7 @@
                 <w:right w:val="none" w:sz="0" w:space="0" w:color="000000"/>
               </w:pBdr>
               <w:spacing w:after="0" w:before="0" w:line="240"/>
-              <w:ind w:firstLine="0" w:left="0" w:right="0"/>
+              <w:ind w:left="0" w:right="0" w:firstLine="0" w:firstLineChars="0"/>
             </w:pPr>
             <w:r>
               <w:rPr>
@@ -1605,7 +1605,7 @@
                 <w:right w:val="none" w:sz="0" w:space="0" w:color="000000"/>
               </w:pBdr>
               <w:spacing w:after="100" w:before="100" w:line="240"/>
-              <w:ind w:firstLine="0" w:left="100" w:right="100"/>
+              <w:ind w:left="100" w:right="100" w:firstLine="0" w:firstLineChars="0"/>
             </w:pPr>
             <w:r>
               <w:rPr>
@@ -1649,7 +1649,7 @@
                 <w:right w:val="none" w:sz="0" w:space="0" w:color="000000"/>
               </w:pBdr>
               <w:spacing w:after="0" w:before="0" w:line="240"/>
-              <w:ind w:firstLine="0" w:left="0" w:right="0"/>
+              <w:ind w:left="0" w:right="0" w:firstLine="0" w:firstLineChars="0"/>
             </w:pPr>
             <w:r>
               <w:rPr>
@@ -1693,7 +1693,7 @@
                 <w:right w:val="none" w:sz="0" w:space="0" w:color="000000"/>
               </w:pBdr>
               <w:spacing w:after="100" w:before="100" w:line="240"/>
-              <w:ind w:firstLine="0" w:left="100" w:right="100"/>
+              <w:ind w:left="100" w:right="100" w:firstLine="0" w:firstLineChars="0"/>
             </w:pPr>
             <w:r>
               <w:rPr>
@@ -1737,7 +1737,7 @@
                 <w:right w:val="none" w:sz="0" w:space="0" w:color="000000"/>
               </w:pBdr>
               <w:spacing w:after="0" w:before="0" w:line="240"/>
-              <w:ind w:firstLine="0" w:left="0" w:right="0"/>
+              <w:ind w:left="0" w:right="0" w:firstLine="0" w:firstLineChars="0"/>
             </w:pPr>
             <w:r>
               <w:rPr>
@@ -1781,7 +1781,7 @@
                 <w:right w:val="none" w:sz="0" w:space="0" w:color="000000"/>
               </w:pBdr>
               <w:spacing w:after="100" w:before="100" w:line="240"/>
-              <w:ind w:firstLine="0" w:left="100" w:right="100"/>
+              <w:ind w:left="100" w:right="100" w:firstLine="0" w:firstLineChars="0"/>
             </w:pPr>
             <w:r>
               <w:rPr>
@@ -1831,7 +1831,7 @@
                 <w:right w:val="none" w:sz="0" w:space="0" w:color="000000"/>
               </w:pBdr>
               <w:spacing w:after="100" w:before="100" w:line="240"/>
-              <w:ind w:firstLine="0" w:left="100" w:right="100"/>
+              <w:ind w:left="100" w:right="100" w:firstLine="0" w:firstLineChars="0"/>
             </w:pPr>
             <w:r>
               <w:rPr>
@@ -1875,7 +1875,7 @@
                 <w:right w:val="none" w:sz="0" w:space="0" w:color="000000"/>
               </w:pBdr>
               <w:spacing w:after="0" w:before="0" w:line="240"/>
-              <w:ind w:firstLine="0" w:left="0" w:right="0"/>
+              <w:ind w:left="0" w:right="0" w:firstLine="0" w:firstLineChars="0"/>
             </w:pPr>
             <w:r>
               <w:rPr>
@@ -1919,7 +1919,7 @@
                 <w:right w:val="none" w:sz="0" w:space="0" w:color="000000"/>
               </w:pBdr>
               <w:spacing w:after="100" w:before="100" w:line="240"/>
-              <w:ind w:firstLine="0" w:left="100" w:right="100"/>
+              <w:ind w:left="100" w:right="100" w:firstLine="0" w:firstLineChars="0"/>
             </w:pPr>
             <w:r>
               <w:rPr>
@@ -1999,7 +1999,7 @@
                 <w:right w:val="none" w:sz="0" w:space="0" w:color="000000"/>
               </w:pBdr>
               <w:spacing w:after="0" w:before="0" w:line="240"/>
-              <w:ind w:firstLine="0" w:left="0" w:right="0"/>
+              <w:ind w:left="0" w:right="0" w:firstLine="0" w:firstLineChars="0"/>
             </w:pPr>
             <w:r>
               <w:rPr>
@@ -2043,7 +2043,7 @@
                 <w:right w:val="none" w:sz="0" w:space="0" w:color="000000"/>
               </w:pBdr>
               <w:spacing w:after="100" w:before="100" w:line="240"/>
-              <w:ind w:firstLine="0" w:left="100" w:right="100"/>
+              <w:ind w:left="100" w:right="100" w:firstLine="0" w:firstLineChars="0"/>
             </w:pPr>
             <w:r>
               <w:rPr>
@@ -2123,7 +2123,7 @@
                 <w:right w:val="none" w:sz="0" w:space="0" w:color="000000"/>
               </w:pBdr>
               <w:spacing w:after="0" w:before="0" w:line="240"/>
-              <w:ind w:firstLine="0" w:left="0" w:right="0"/>
+              <w:ind w:left="0" w:right="0" w:firstLine="0" w:firstLineChars="0"/>
             </w:pPr>
             <w:r>
               <w:rPr>
@@ -2167,7 +2167,7 @@
                 <w:right w:val="none" w:sz="0" w:space="0" w:color="000000"/>
               </w:pBdr>
               <w:spacing w:after="100" w:before="100" w:line="240"/>
-              <w:ind w:firstLine="0" w:left="100" w:right="100"/>
+              <w:ind w:left="100" w:right="100" w:firstLine="0" w:firstLineChars="0"/>
             </w:pPr>
             <w:r>
               <w:rPr>
@@ -2253,7 +2253,7 @@
                 <w:right w:val="none" w:sz="0" w:space="0" w:color="000000"/>
               </w:pBdr>
               <w:spacing w:after="100" w:before="100" w:line="240"/>
-              <w:ind w:firstLine="0" w:left="100" w:right="100"/>
+              <w:ind w:left="100" w:right="100" w:firstLine="0" w:firstLineChars="0"/>
             </w:pPr>
             <w:r>
               <w:rPr>
@@ -2297,7 +2297,7 @@
                 <w:right w:val="none" w:sz="0" w:space="0" w:color="000000"/>
               </w:pBdr>
               <w:spacing w:after="0" w:before="0" w:line="240"/>
-              <w:ind w:firstLine="0" w:left="0" w:right="0"/>
+              <w:ind w:left="0" w:right="0" w:firstLine="0" w:firstLineChars="0"/>
             </w:pPr>
             <w:r>
               <w:rPr>
@@ -2341,7 +2341,7 @@
                 <w:right w:val="none" w:sz="0" w:space="0" w:color="000000"/>
               </w:pBdr>
               <w:spacing w:after="100" w:before="100" w:line="240"/>
-              <w:ind w:firstLine="0" w:left="100" w:right="100"/>
+              <w:ind w:left="100" w:right="100" w:firstLine="0" w:firstLineChars="0"/>
             </w:pPr>
             <w:r>
               <w:rPr>
@@ -2421,7 +2421,7 @@
                 <w:right w:val="none" w:sz="0" w:space="0" w:color="000000"/>
               </w:pBdr>
               <w:spacing w:after="0" w:before="0" w:line="240"/>
-              <w:ind w:firstLine="0" w:left="0" w:right="0"/>
+              <w:ind w:left="0" w:right="0" w:firstLine="0" w:firstLineChars="0"/>
             </w:pPr>
             <w:r>
               <w:rPr>
@@ -2465,7 +2465,7 @@
                 <w:right w:val="none" w:sz="0" w:space="0" w:color="000000"/>
               </w:pBdr>
               <w:spacing w:after="100" w:before="100" w:line="240"/>
-              <w:ind w:firstLine="0" w:left="100" w:right="100"/>
+              <w:ind w:left="100" w:right="100" w:firstLine="0" w:firstLineChars="0"/>
             </w:pPr>
             <w:r>
               <w:rPr>
@@ -2545,7 +2545,7 @@
                 <w:right w:val="none" w:sz="0" w:space="0" w:color="000000"/>
               </w:pBdr>
               <w:spacing w:after="0" w:before="0" w:line="240"/>
-              <w:ind w:firstLine="0" w:left="0" w:right="0"/>
+              <w:ind w:left="0" w:right="0" w:firstLine="0" w:firstLineChars="0"/>
             </w:pPr>
             <w:r>
               <w:rPr>
@@ -2589,7 +2589,7 @@
                 <w:right w:val="none" w:sz="0" w:space="0" w:color="000000"/>
               </w:pBdr>
               <w:spacing w:after="100" w:before="100" w:line="240"/>
-              <w:ind w:firstLine="0" w:left="100" w:right="100"/>
+              <w:ind w:left="100" w:right="100" w:firstLine="0" w:firstLineChars="0"/>
             </w:pPr>
             <w:r>
               <w:rPr>
@@ -2676,7 +2676,7 @@
                 <w:right w:val="none" w:sz="0" w:space="0" w:color="000000"/>
               </w:pBdr>
               <w:spacing w:after="100" w:before="100" w:line="240"/>
-              <w:ind w:firstLine="0" w:left="100" w:right="100"/>
+              <w:ind w:left="100" w:right="100" w:firstLine="0" w:firstLineChars="0"/>
             </w:pPr>
             <w:r>
               <w:rPr>

</xml_diff>

<commit_message>
Deploying to gh-pages from  @ 3552d21862f476140881dbd134c54439bbac0a5a 🚀
</commit_message>
<xml_diff>
--- a/reports/flextable-title-01.docx
+++ b/reports/flextable-title-01.docx
@@ -2702,6 +2702,11 @@
     </w:sectPr>
   </w:body>
 </w:document>
+</file>
+
+<file path=word/comments.xml><?xml version="1.0" encoding="utf-8"?>
+<w:comments xmlns:wpc="http://schemas.microsoft.com/office/word/2010/wordprocessingCanvas" xmlns:mo="http://schemas.microsoft.com/office/mac/office/2008/main" xmlns:mc="http://schemas.openxmlformats.org/markup-compatibility/2006" xmlns:mv="urn:schemas-microsoft-com:mac:vml" xmlns:o="urn:schemas-microsoft-com:office:office" xmlns:r="http://schemas.openxmlformats.org/officeDocument/2006/relationships" xmlns:m="http://schemas.openxmlformats.org/officeDocument/2006/math" xmlns:v="urn:schemas-microsoft-com:vml" xmlns:wp14="http://schemas.microsoft.com/office/word/2010/wordprocessingDrawing" xmlns:wp="http://schemas.openxmlformats.org/drawingml/2006/wordprocessingDrawing" xmlns:w10="urn:schemas-microsoft-com:office:word" xmlns:w="http://schemas.openxmlformats.org/wordprocessingml/2006/main" xmlns:w14="http://schemas.microsoft.com/office/word/2010/wordml" xmlns:wpg="http://schemas.microsoft.com/office/word/2010/wordprocessingGroup" xmlns:wpi="http://schemas.microsoft.com/office/word/2010/wordprocessingInk" xmlns:wne="http://schemas.microsoft.com/office/word/2006/wordml" xmlns:wps="http://schemas.microsoft.com/office/word/2010/wordprocessingShape" mc:Ignorable="w14 wp14">
+</w:comments>
 </file>
 
 <file path=word/footnotes.xml><?xml version="1.0" encoding="utf-8"?>

</xml_diff>